<commit_message>
- change author in Word document - add ignore properties for PDF export
</commit_message>
<xml_diff>
--- a/docs/CLARIN_FCS_Specification_Core_1_0.docx
+++ b/docs/CLARIN_FCS_Specification_Core_1_0.docx
@@ -31,6 +31,8 @@
             </w:tcMar>
           </w:tcPr>
           <w:p>
+            <w:bookmarkStart w:id="0" w:name="_GoBack"/>
+            <w:bookmarkEnd w:id="0"/>
             <w:r>
               <w:t>Title</w:t>
             </w:r>
@@ -2468,8 +2470,6 @@
         </w:rPr>
         <w:br/>
       </w:r>
-      <w:bookmarkStart w:id="0" w:name="_GoBack"/>
-      <w:bookmarkEnd w:id="0"/>
       <w:r>
         <w:rPr>
           <w:rFonts w:eastAsia="Times New Roman"/>
@@ -19249,7 +19249,7 @@
       <w:pPr>
         <w:pStyle w:val="HTMLVorformatiert"/>
         <w:rPr>
-          <w:lang w:val="en-US"/>
+          <w:lang w:val="fr-FR"/>
         </w:rPr>
       </w:pPr>
       <w:r>
@@ -19260,7 +19260,7 @@
       </w:r>
       <w:r>
         <w:rPr>
-          <w:lang w:val="en-US"/>
+          <w:lang w:val="fr-FR"/>
         </w:rPr>
         <w:t>&lt;sru:echoedExplainRequest&gt;</w:t>
       </w:r>
@@ -19269,12 +19269,12 @@
       <w:pPr>
         <w:pStyle w:val="HTMLVorformatiert"/>
         <w:rPr>
-          <w:lang w:val="en-US"/>
-        </w:rPr>
-      </w:pPr>
-      <w:r>
-        <w:rPr>
-          <w:lang w:val="en-US"/>
+          <w:lang w:val="fr-FR"/>
+        </w:rPr>
+      </w:pPr>
+      <w:r>
+        <w:rPr>
+          <w:lang w:val="fr-FR"/>
         </w:rPr>
         <w:t xml:space="preserve">    &lt;sru:version&gt;1.2&lt;/sru:version&gt;</w:t>
       </w:r>
@@ -19283,12 +19283,12 @@
       <w:pPr>
         <w:pStyle w:val="HTMLVorformatiert"/>
         <w:rPr>
-          <w:lang w:val="en-US"/>
-        </w:rPr>
-      </w:pPr>
-      <w:r>
-        <w:rPr>
-          <w:lang w:val="en-US"/>
+          <w:lang w:val="fr-FR"/>
+        </w:rPr>
+      </w:pPr>
+      <w:r>
+        <w:rPr>
+          <w:lang w:val="fr-FR"/>
         </w:rPr>
         <w:t xml:space="preserve">    &lt;sru:baseUrl&gt;http://repos.example.org/fcs-endpoint&lt;/sru:baseUrl&gt;</w:t>
       </w:r>
@@ -19297,12 +19297,12 @@
       <w:pPr>
         <w:pStyle w:val="HTMLVorformatiert"/>
         <w:rPr>
-          <w:lang w:val="en-US"/>
-        </w:rPr>
-      </w:pPr>
-      <w:r>
-        <w:rPr>
-          <w:lang w:val="en-US"/>
+          <w:lang w:val="fr-FR"/>
+        </w:rPr>
+      </w:pPr>
+      <w:r>
+        <w:rPr>
+          <w:lang w:val="fr-FR"/>
         </w:rPr>
         <w:t xml:space="preserve">  &lt;/sru:echoedExplainRequest&gt;</w:t>
       </w:r>
@@ -19311,12 +19311,12 @@
       <w:pPr>
         <w:pStyle w:val="HTMLVorformatiert"/>
         <w:rPr>
-          <w:lang w:val="en-US"/>
-        </w:rPr>
-      </w:pPr>
-      <w:r>
-        <w:rPr>
-          <w:lang w:val="en-US"/>
+          <w:lang w:val="fr-FR"/>
+        </w:rPr>
+      </w:pPr>
+      <w:r>
+        <w:rPr>
+          <w:lang w:val="fr-FR"/>
         </w:rPr>
         <w:t xml:space="preserve">  &lt;sru:extraResponseData&gt;</w:t>
       </w:r>
@@ -19325,25 +19325,25 @@
       <w:pPr>
         <w:pStyle w:val="HTMLVorformatiert"/>
         <w:rPr>
-          <w:lang w:val="en-US"/>
-        </w:rPr>
-      </w:pPr>
-      <w:r>
-        <w:rPr>
-          <w:lang w:val="en-US"/>
+          <w:lang w:val="fr-FR"/>
+        </w:rPr>
+      </w:pPr>
+      <w:r>
+        <w:rPr>
+          <w:lang w:val="fr-FR"/>
         </w:rPr>
         <w:t xml:space="preserve">    &lt;ed:EndpointDescription</w:t>
       </w:r>
       <w:r>
         <w:rPr>
-          <w:lang w:val="en-US"/>
+          <w:lang w:val="fr-FR"/>
         </w:rPr>
         <w:br/>
         <w:t xml:space="preserve">               </w:t>
       </w:r>
       <w:r>
         <w:rPr>
-          <w:lang w:val="en-US"/>
+          <w:lang w:val="fr-FR"/>
         </w:rPr>
         <w:t>xmlns:ed="http://clarin.eu/fcs/endpoint-description" version="1"&gt;</w:t>
       </w:r>
@@ -19352,12 +19352,12 @@
       <w:pPr>
         <w:pStyle w:val="HTMLVorformatiert"/>
         <w:rPr>
-          <w:lang w:val="en-US"/>
-        </w:rPr>
-      </w:pPr>
-      <w:r>
-        <w:rPr>
-          <w:lang w:val="en-US"/>
+          <w:lang w:val="fr-FR"/>
+        </w:rPr>
+      </w:pPr>
+      <w:r>
+        <w:rPr>
+          <w:lang w:val="fr-FR"/>
         </w:rPr>
         <w:t xml:space="preserve">      &lt;ed:Capabilities&gt;</w:t>
       </w:r>
@@ -19366,25 +19366,25 @@
       <w:pPr>
         <w:pStyle w:val="HTMLVorformatiert"/>
         <w:rPr>
-          <w:lang w:val="en-US"/>
-        </w:rPr>
-      </w:pPr>
-      <w:r>
-        <w:rPr>
-          <w:lang w:val="en-US"/>
+          <w:lang w:val="fr-FR"/>
+        </w:rPr>
+      </w:pPr>
+      <w:r>
+        <w:rPr>
+          <w:lang w:val="fr-FR"/>
         </w:rPr>
         <w:t xml:space="preserve">          &lt;ed:Capability&gt;</w:t>
       </w:r>
       <w:r>
         <w:rPr>
-          <w:lang w:val="en-US"/>
+          <w:lang w:val="fr-FR"/>
         </w:rPr>
         <w:br/>
         <w:t xml:space="preserve">               </w:t>
       </w:r>
       <w:r>
         <w:rPr>
-          <w:lang w:val="en-US"/>
+          <w:lang w:val="fr-FR"/>
         </w:rPr>
         <w:t>http://clarin.eu/fcs/capability/basic-search&lt;/ed:Capability&gt;</w:t>
       </w:r>
@@ -19398,7 +19398,7 @@
       </w:pPr>
       <w:r>
         <w:rPr>
-          <w:lang w:val="en-US"/>
+          <w:lang w:val="fr-FR"/>
         </w:rPr>
         <w:t xml:space="preserve">      </w:t>
       </w:r>
@@ -25127,7 +25127,7 @@
             <w:noProof/>
             <w:lang w:val="de-DE"/>
           </w:rPr>
-          <w:t>5</w:t>
+          <w:t>1</w:t>
         </w:r>
         <w:r>
           <w:fldChar w:fldCharType="end"/>
@@ -27602,7 +27602,7 @@
 </file>
 
 <file path=customXml/itemProps2.xml><?xml version="1.0" encoding="utf-8"?>
-<ds:datastoreItem xmlns:ds="http://schemas.openxmlformats.org/officeDocument/2006/customXml" ds:itemID="{0D425FBF-3FFE-4D67-BE68-EB4E4987667C}">
+<ds:datastoreItem xmlns:ds="http://schemas.openxmlformats.org/officeDocument/2006/customXml" ds:itemID="{BCF4C328-BEDD-46FE-967C-665B5B86A1A4}">
   <ds:schemaRefs>
     <ds:schemaRef ds:uri="http://schemas.openxmlformats.org/officeDocument/2006/bibliography"/>
   </ds:schemaRefs>

</xml_diff>